<commit_message>
update haha of main
</commit_message>
<xml_diff>
--- a/my_first_Repo/haha.docx
+++ b/my_first_Repo/haha.docx
@@ -4,9 +4,13 @@
   <w:body>
     <w:p>
       <w:r>
-        <w:t>This is a change</w:t>
+        <w:t xml:space="preserve">This is a </w:t>
+      </w:r>
+      <w:r>
+        <w:t>something else</w:t>
       </w:r>
     </w:p>
+    <w:p/>
     <w:p/>
     <w:sectPr>
       <w:pgSz w:w="12240" w:h="15840"/>

</xml_diff>